<commit_message>
Formularios Clientes y Conceptos Ok
</commit_message>
<xml_diff>
--- a/AppComercial.docx
+++ b/AppComercial.docx
@@ -7781,7 +7781,7 @@
                 <v:shape id="_x0000_i1025" type="#_x0000_t75" style="width:171.45pt;height:38.55pt" o:ole="">
                   <v:imagedata r:id="rId13" o:title=""/>
                 </v:shape>
-                <o:OLEObject Type="Embed" ProgID="PBrush" ShapeID="_x0000_i1025" DrawAspect="Content" ObjectID="_1688632264" r:id="rId14"/>
+                <o:OLEObject Type="Embed" ProgID="PBrush" ShapeID="_x0000_i1025" DrawAspect="Content" ObjectID="_1688640307" r:id="rId14"/>
               </w:object>
             </w:r>
           </w:p>
@@ -9311,7 +9311,7 @@
                 <v:shape id="_x0000_i1026" type="#_x0000_t75" style="width:114.45pt;height:84.45pt" o:ole="">
                   <v:imagedata r:id="rId16" o:title=""/>
                 </v:shape>
-                <o:OLEObject Type="Embed" ProgID="PBrush" ShapeID="_x0000_i1026" DrawAspect="Content" ObjectID="_1688632265" r:id="rId17"/>
+                <o:OLEObject Type="Embed" ProgID="PBrush" ShapeID="_x0000_i1026" DrawAspect="Content" ObjectID="_1688640308" r:id="rId17"/>
               </w:object>
             </w:r>
           </w:p>
@@ -50284,7 +50284,10 @@
       </w:r>
       <w:proofErr w:type="spellStart"/>
       <w:r>
-        <w:t>idProveedor</w:t>
+        <w:t>id</w:t>
+      </w:r>
+      <w:r>
+        <w:t>Elegido</w:t>
       </w:r>
       <w:proofErr w:type="spellEnd"/>
       <w:r>
@@ -50342,7 +50345,10 @@
       </w:r>
       <w:proofErr w:type="spellStart"/>
       <w:r>
-        <w:t>IDProveedor</w:t>
+        <w:t>ID</w:t>
+      </w:r>
+      <w:r>
+        <w:t>Elegido</w:t>
       </w:r>
       <w:proofErr w:type="spellEnd"/>
       <w:r>
@@ -50366,7 +50372,10 @@
       </w:r>
       <w:proofErr w:type="spellStart"/>
       <w:r>
-        <w:t>idProveedor</w:t>
+        <w:t>id</w:t>
+      </w:r>
+      <w:r>
+        <w:t>Elegido</w:t>
       </w:r>
       <w:proofErr w:type="spellEnd"/>
       <w:r>

</xml_diff>